<commit_message>
Admin editar y añadir pistas
</commit_message>
<xml_diff>
--- a/gestor_reservas_frontend/frontend_documentacion/7. Pagina de registro para el usuario y Creacion de UserManagment.tsx para gestion de usuarios.docx
+++ b/gestor_reservas_frontend/frontend_documentacion/7. Pagina de registro para el usuario y Creacion de UserManagment.tsx para gestion de usuarios.docx
@@ -43,7 +43,47 @@
     </w:p>
     <w:p>
       <w:r>
-        <w:t>Ya teníamos creado el archivo RegisterPage.tsx, vamos a darle sentido para que los usuarios puedan registrarse en la aplicación y para que el admin pueda gestionar dentro de UserManagmentPage.tsx (este archivo se creara mas adelante) el registro de los usuarios. (en un futuro, la aplicación podrá evolucionar y añadir elementos para que el admin pueda eliminar y gestionar las cuentas de los usuarios)</w:t>
+        <w:t xml:space="preserve">Ya teníamos creado el archivo </w:t>
+      </w:r>
+      <w:proofErr w:type="spellStart"/>
+      <w:r>
+        <w:t>RegisterPage.tsx</w:t>
+      </w:r>
+      <w:proofErr w:type="spellEnd"/>
+      <w:r>
+        <w:t xml:space="preserve">, vamos a darle sentido para que los usuarios puedan registrarse en la aplicación y para que el </w:t>
+      </w:r>
+      <w:proofErr w:type="spellStart"/>
+      <w:r>
+        <w:t>admin</w:t>
+      </w:r>
+      <w:proofErr w:type="spellEnd"/>
+      <w:r>
+        <w:t xml:space="preserve"> pueda gestionar dentro de </w:t>
+      </w:r>
+      <w:proofErr w:type="spellStart"/>
+      <w:r>
+        <w:t>UserManagmentPage.tsx</w:t>
+      </w:r>
+      <w:proofErr w:type="spellEnd"/>
+      <w:r>
+        <w:t xml:space="preserve"> (este archivo se creara m</w:t>
+      </w:r>
+      <w:proofErr w:type="spellStart"/>
+      <w:r>
+        <w:t>as</w:t>
+      </w:r>
+      <w:proofErr w:type="spellEnd"/>
+      <w:r>
+        <w:t xml:space="preserve"> adelante) el registro de los usuarios. (en un futuro, la aplicación podrá evolucionar y añadir elementos para que el </w:t>
+      </w:r>
+      <w:proofErr w:type="spellStart"/>
+      <w:r>
+        <w:t>admin</w:t>
+      </w:r>
+      <w:proofErr w:type="spellEnd"/>
+      <w:r>
+        <w:t xml:space="preserve"> pueda eliminar y gestionar las cuentas de los usuarios)</w:t>
       </w:r>
     </w:p>
     <w:p>
@@ -206,12 +246,41 @@
     </w:p>
     <w:p>
       <w:r>
-        <w:t>Añado el código de RegisterPage.tsx donde el usuario podrá registrarse.</w:t>
-      </w:r>
-    </w:p>
-    <w:p>
-      <w:r>
-        <w:t>Ademas, esta misma pagina será utilizada por el admin cuando tenga que registrar a un usuario.</w:t>
+        <w:t xml:space="preserve">Añado el código de </w:t>
+      </w:r>
+      <w:proofErr w:type="spellStart"/>
+      <w:r>
+        <w:t>RegisterPage.tsx</w:t>
+      </w:r>
+      <w:proofErr w:type="spellEnd"/>
+      <w:r>
+        <w:t xml:space="preserve"> donde el usuario podrá registrarse.</w:t>
+      </w:r>
+    </w:p>
+    <w:p>
+      <w:proofErr w:type="spellStart"/>
+      <w:r>
+        <w:t>Ademas</w:t>
+      </w:r>
+      <w:proofErr w:type="spellEnd"/>
+      <w:r>
+        <w:t xml:space="preserve">, esta misma </w:t>
+      </w:r>
+      <w:proofErr w:type="spellStart"/>
+      <w:r>
+        <w:t>pagina</w:t>
+      </w:r>
+      <w:proofErr w:type="spellEnd"/>
+      <w:r>
+        <w:t xml:space="preserve"> será utilizada por el </w:t>
+      </w:r>
+      <w:proofErr w:type="spellStart"/>
+      <w:r>
+        <w:t>admin</w:t>
+      </w:r>
+      <w:proofErr w:type="spellEnd"/>
+      <w:r>
+        <w:t xml:space="preserve"> cuando tenga que registrar a un usuario.</w:t>
       </w:r>
     </w:p>
     <w:p>
@@ -295,23 +364,43 @@
     </w:p>
     <w:p>
       <w:r>
-        <w:t xml:space="preserve">Añado los estilos css en el </w:t>
-      </w:r>
+        <w:t xml:space="preserve">Añado los estilos </w:t>
+      </w:r>
+      <w:proofErr w:type="spellStart"/>
+      <w:r>
+        <w:t>css</w:t>
+      </w:r>
+      <w:proofErr w:type="spellEnd"/>
+      <w:r>
+        <w:t xml:space="preserve"> en el </w:t>
+      </w:r>
+      <w:proofErr w:type="spellStart"/>
       <w:r>
         <w:t>Login</w:t>
       </w:r>
       <w:r>
-        <w:t xml:space="preserve">Page, aunque sean para el </w:t>
-      </w:r>
+        <w:t>Page</w:t>
+      </w:r>
+      <w:proofErr w:type="spellEnd"/>
+      <w:r>
+        <w:t xml:space="preserve">, aunque sean para el </w:t>
+      </w:r>
+      <w:proofErr w:type="spellStart"/>
       <w:r>
         <w:t>R</w:t>
       </w:r>
       <w:r>
         <w:t>egisterPage</w:t>
       </w:r>
-      <w:r>
-        <w:t>, ya que de esta manera cojo el mismo estilo que LoginPage</w:t>
-      </w:r>
+      <w:proofErr w:type="spellEnd"/>
+      <w:r>
+        <w:t xml:space="preserve">, ya que de esta manera cojo el mismo estilo que </w:t>
+      </w:r>
+      <w:proofErr w:type="spellStart"/>
+      <w:r>
+        <w:t>LoginPage</w:t>
+      </w:r>
+      <w:proofErr w:type="spellEnd"/>
       <w:r>
         <w:t xml:space="preserve">. Añado estilos importantes para los campos </w:t>
       </w:r>
@@ -398,6 +487,7 @@
       </w:r>
     </w:p>
     <w:p>
+      <w:proofErr w:type="spellStart"/>
       <w:r>
         <w:lastRenderedPageBreak/>
         <w:t>Actualiza</w:t>
@@ -406,7 +496,19 @@
         <w:t>c</w:t>
       </w:r>
       <w:r>
-        <w:t xml:space="preserve">ion en LoginPage.tsx para que </w:t>
+        <w:t>ion</w:t>
+      </w:r>
+      <w:proofErr w:type="spellEnd"/>
+      <w:r>
+        <w:t xml:space="preserve"> en </w:t>
+      </w:r>
+      <w:proofErr w:type="spellStart"/>
+      <w:r>
+        <w:t>LoginPage.tsx</w:t>
+      </w:r>
+      <w:proofErr w:type="spellEnd"/>
+      <w:r>
+        <w:t xml:space="preserve"> para que </w:t>
       </w:r>
       <w:r>
         <w:t>si</w:t>
@@ -421,14 +523,32 @@
         <w:t>l usuario</w:t>
       </w:r>
       <w:r>
-        <w:t xml:space="preserve"> no esta registrado</w:t>
-      </w:r>
-      <w:r>
-        <w:t xml:space="preserve">, le aparece un link a </w:t>
-      </w:r>
+        <w:t xml:space="preserve"> no </w:t>
+      </w:r>
+      <w:proofErr w:type="spellStart"/>
+      <w:r>
+        <w:t>esta</w:t>
+      </w:r>
+      <w:proofErr w:type="spellEnd"/>
+      <w:r>
+        <w:t xml:space="preserve"> registrado</w:t>
+      </w:r>
+      <w:r>
+        <w:t xml:space="preserve">, le aparece un </w:t>
+      </w:r>
+      <w:proofErr w:type="gramStart"/>
+      <w:r>
+        <w:t>link</w:t>
+      </w:r>
+      <w:proofErr w:type="gramEnd"/>
+      <w:r>
+        <w:t xml:space="preserve"> a </w:t>
+      </w:r>
+      <w:proofErr w:type="spellStart"/>
       <w:r>
         <w:t>registerPage.tsx</w:t>
       </w:r>
+      <w:proofErr w:type="spellEnd"/>
       <w:r>
         <w:t>, para que se registre.</w:t>
       </w:r>
@@ -554,8 +674,37 @@
     </w:p>
     <w:p>
       <w:r>
-        <w:t>Creo el archivo UserManagmentPage.tsx dentro de src/pages/admin</w:t>
-      </w:r>
+        <w:t xml:space="preserve">Creo el archivo </w:t>
+      </w:r>
+      <w:proofErr w:type="spellStart"/>
+      <w:r>
+        <w:t>UserManagmentPage.tsx</w:t>
+      </w:r>
+      <w:proofErr w:type="spellEnd"/>
+      <w:r>
+        <w:t xml:space="preserve"> dentro de </w:t>
+      </w:r>
+      <w:proofErr w:type="spellStart"/>
+      <w:r>
+        <w:t>src</w:t>
+      </w:r>
+      <w:proofErr w:type="spellEnd"/>
+      <w:r>
+        <w:t>/</w:t>
+      </w:r>
+      <w:proofErr w:type="spellStart"/>
+      <w:r>
+        <w:t>pages</w:t>
+      </w:r>
+      <w:proofErr w:type="spellEnd"/>
+      <w:r>
+        <w:t>/</w:t>
+      </w:r>
+      <w:proofErr w:type="spellStart"/>
+      <w:r>
+        <w:t>admin</w:t>
+      </w:r>
+      <w:proofErr w:type="spellEnd"/>
     </w:p>
     <w:p>
       <w:r>
@@ -679,9 +828,11 @@
       <w:r>
         <w:t xml:space="preserve">Añado el código de </w:t>
       </w:r>
+      <w:proofErr w:type="spellStart"/>
       <w:r>
         <w:t>UserManagmentPage.tsx</w:t>
       </w:r>
+      <w:proofErr w:type="spellEnd"/>
     </w:p>
     <w:p>
       <w:r>
@@ -725,11 +876,21 @@
     </w:p>
     <w:p>
       <w:r>
-        <w:t xml:space="preserve">Creo el archivo userManagement.css para aplicarlos los estilos css a </w:t>
-      </w:r>
+        <w:t xml:space="preserve">Creo el archivo userManagement.css para aplicarlos los estilos </w:t>
+      </w:r>
+      <w:proofErr w:type="spellStart"/>
+      <w:r>
+        <w:t>css</w:t>
+      </w:r>
+      <w:proofErr w:type="spellEnd"/>
+      <w:r>
+        <w:t xml:space="preserve"> a </w:t>
+      </w:r>
+      <w:proofErr w:type="spellStart"/>
       <w:r>
         <w:t>UserManagmentPage.tsx</w:t>
       </w:r>
+      <w:proofErr w:type="spellEnd"/>
     </w:p>
     <w:p>
       <w:r>
@@ -856,11 +1017,21 @@
         <w:t xml:space="preserve">Añado los estilos </w:t>
       </w:r>
       <w:r>
-        <w:t>a la pagina</w:t>
-      </w:r>
-      <w:r>
-        <w:t xml:space="preserve"> de UserManagmentPage.tsx</w:t>
-      </w:r>
+        <w:t xml:space="preserve">a la </w:t>
+      </w:r>
+      <w:proofErr w:type="spellStart"/>
+      <w:r>
+        <w:t>pagina</w:t>
+      </w:r>
+      <w:proofErr w:type="spellEnd"/>
+      <w:r>
+        <w:t xml:space="preserve"> de </w:t>
+      </w:r>
+      <w:proofErr w:type="spellStart"/>
+      <w:r>
+        <w:t>UserManagmentPage.tsx</w:t>
+      </w:r>
+      <w:proofErr w:type="spellEnd"/>
       <w:r>
         <w:t xml:space="preserve"> </w:t>
       </w:r>
@@ -967,13 +1138,74 @@
         <w:t>la</w:t>
       </w:r>
       <w:r>
-        <w:t xml:space="preserve"> AppRouter, </w:t>
+        <w:t xml:space="preserve"> </w:t>
+      </w:r>
+      <w:proofErr w:type="spellStart"/>
+      <w:r>
+        <w:t>AppRouter</w:t>
+      </w:r>
+      <w:proofErr w:type="spellEnd"/>
+      <w:r>
+        <w:t xml:space="preserve">, </w:t>
       </w:r>
       <w:r>
         <w:t>hay</w:t>
       </w:r>
       <w:r>
-        <w:t xml:space="preserve"> una protección que dice: !user ? &lt;RegisterPage /&gt; : &lt;Navigate to="/dashboard" /&gt;</w:t>
+        <w:t xml:space="preserve"> una protección que dice</w:t>
+      </w:r>
+      <w:proofErr w:type="gramStart"/>
+      <w:r>
+        <w:t>: !</w:t>
+      </w:r>
+      <w:proofErr w:type="spellStart"/>
+      <w:r>
+        <w:t>user</w:t>
+      </w:r>
+      <w:proofErr w:type="spellEnd"/>
+      <w:proofErr w:type="gramEnd"/>
+      <w:r>
+        <w:t xml:space="preserve"> ? &lt;</w:t>
+      </w:r>
+      <w:proofErr w:type="spellStart"/>
+      <w:r>
+        <w:t>RegisterPage</w:t>
+      </w:r>
+      <w:proofErr w:type="spellEnd"/>
+      <w:r>
+        <w:t xml:space="preserve"> /</w:t>
+      </w:r>
+      <w:proofErr w:type="gramStart"/>
+      <w:r>
+        <w:t>&gt; :</w:t>
+      </w:r>
+      <w:proofErr w:type="gramEnd"/>
+      <w:r>
+        <w:t xml:space="preserve"> &lt;</w:t>
+      </w:r>
+      <w:proofErr w:type="spellStart"/>
+      <w:r>
+        <w:t>Navigate</w:t>
+      </w:r>
+      <w:proofErr w:type="spellEnd"/>
+      <w:r>
+        <w:t xml:space="preserve"> </w:t>
+      </w:r>
+      <w:proofErr w:type="spellStart"/>
+      <w:r>
+        <w:t>to</w:t>
+      </w:r>
+      <w:proofErr w:type="spellEnd"/>
+      <w:r>
+        <w:t>="/</w:t>
+      </w:r>
+      <w:proofErr w:type="spellStart"/>
+      <w:r>
+        <w:t>dashboard</w:t>
+      </w:r>
+      <w:proofErr w:type="spellEnd"/>
+      <w:r>
+        <w:t>" /&gt;</w:t>
       </w:r>
     </w:p>
     <w:p>
@@ -987,7 +1219,15 @@
         <w:t>r</w:t>
       </w:r>
       <w:r>
-        <w:t xml:space="preserve"> la línea de la ruta /register para que permita la entrada si no hay usuario </w:t>
+        <w:t xml:space="preserve"> la línea de la ruta /</w:t>
+      </w:r>
+      <w:proofErr w:type="spellStart"/>
+      <w:r>
+        <w:t>register</w:t>
+      </w:r>
+      <w:proofErr w:type="spellEnd"/>
+      <w:r>
+        <w:t xml:space="preserve"> para que permita la entrada si no hay usuario </w:t>
       </w:r>
       <w:r>
         <w:rPr>
@@ -997,7 +1237,15 @@
         <w:t xml:space="preserve">o </w:t>
       </w:r>
       <w:r>
-        <w:t>si el usuario es un Admin:</w:t>
+        <w:t xml:space="preserve">si el usuario es un </w:t>
+      </w:r>
+      <w:proofErr w:type="spellStart"/>
+      <w:r>
+        <w:t>Admin</w:t>
+      </w:r>
+      <w:proofErr w:type="spellEnd"/>
+      <w:r>
+        <w:t>:</w:t>
       </w:r>
     </w:p>
     <w:p>
@@ -1041,7 +1289,15 @@
     </w:p>
     <w:p>
       <w:r>
-        <w:t xml:space="preserve">Actualizo el archivo AppRouter.tsx para </w:t>
+        <w:t xml:space="preserve">Actualizo el archivo </w:t>
+      </w:r>
+      <w:proofErr w:type="spellStart"/>
+      <w:r>
+        <w:t>AppRouter.tsx</w:t>
+      </w:r>
+      <w:proofErr w:type="spellEnd"/>
+      <w:r>
+        <w:t xml:space="preserve"> para </w:t>
       </w:r>
       <w:r>
         <w:t>a</w:t>
@@ -1053,7 +1309,15 @@
         <w:t>ir</w:t>
       </w:r>
       <w:r>
-        <w:t xml:space="preserve"> la nueva ruta para que el Admin pueda entrar</w:t>
+        <w:t xml:space="preserve"> la nueva ruta para que el </w:t>
+      </w:r>
+      <w:proofErr w:type="spellStart"/>
+      <w:r>
+        <w:t>Admin</w:t>
+      </w:r>
+      <w:proofErr w:type="spellEnd"/>
+      <w:r>
+        <w:t xml:space="preserve"> pueda entrar</w:t>
       </w:r>
     </w:p>
     <w:p>
@@ -1065,7 +1329,15 @@
         <w:t>Importación</w:t>
       </w:r>
       <w:r>
-        <w:t>: Traemos el componente UserManagementPage desde su carpeta.</w:t>
+        <w:t xml:space="preserve">: Traemos el componente </w:t>
+      </w:r>
+      <w:proofErr w:type="spellStart"/>
+      <w:r>
+        <w:t>UserManagementPage</w:t>
+      </w:r>
+      <w:proofErr w:type="spellEnd"/>
+      <w:r>
+        <w:t xml:space="preserve"> desde su carpeta.</w:t>
       </w:r>
     </w:p>
     <w:p>
@@ -1077,7 +1349,39 @@
         <w:t>Seguridad</w:t>
       </w:r>
       <w:r>
-        <w:t>: En la ruta /admin/users, hemos puesto una condición doble: user &amp;&amp; roleId === 2.</w:t>
+        <w:t>: En la ruta /</w:t>
+      </w:r>
+      <w:proofErr w:type="spellStart"/>
+      <w:r>
+        <w:t>admin</w:t>
+      </w:r>
+      <w:proofErr w:type="spellEnd"/>
+      <w:r>
+        <w:t>/</w:t>
+      </w:r>
+      <w:proofErr w:type="spellStart"/>
+      <w:r>
+        <w:t>users</w:t>
+      </w:r>
+      <w:proofErr w:type="spellEnd"/>
+      <w:r>
+        <w:t xml:space="preserve">, hemos puesto una condición doble: </w:t>
+      </w:r>
+      <w:proofErr w:type="spellStart"/>
+      <w:r>
+        <w:t>user</w:t>
+      </w:r>
+      <w:proofErr w:type="spellEnd"/>
+      <w:r>
+        <w:t xml:space="preserve"> &amp;&amp; </w:t>
+      </w:r>
+      <w:proofErr w:type="spellStart"/>
+      <w:r>
+        <w:t>roleId</w:t>
+      </w:r>
+      <w:proofErr w:type="spellEnd"/>
+      <w:r>
+        <w:t xml:space="preserve"> === 2.</w:t>
       </w:r>
     </w:p>
     <w:p>
@@ -1088,7 +1392,15 @@
         </w:numPr>
       </w:pPr>
       <w:r>
-        <w:t>Si eres Admin, entras.</w:t>
+        <w:t xml:space="preserve">Si eres </w:t>
+      </w:r>
+      <w:proofErr w:type="spellStart"/>
+      <w:r>
+        <w:t>Admin</w:t>
+      </w:r>
+      <w:proofErr w:type="spellEnd"/>
+      <w:r>
+        <w:t>, entras.</w:t>
       </w:r>
     </w:p>
     <w:p>
@@ -1099,7 +1411,23 @@
         </w:numPr>
       </w:pPr>
       <w:r>
-        <w:t>Si eres un usuario normal (rol 1) o no estás logueado, te expulsa automáticamente al Dashboard o al Login.</w:t>
+        <w:t xml:space="preserve">Si eres un usuario normal (rol 1) o no estás </w:t>
+      </w:r>
+      <w:proofErr w:type="spellStart"/>
+      <w:r>
+        <w:t>logueado</w:t>
+      </w:r>
+      <w:proofErr w:type="spellEnd"/>
+      <w:r>
+        <w:t xml:space="preserve">, te expulsa automáticamente al </w:t>
+      </w:r>
+      <w:proofErr w:type="spellStart"/>
+      <w:r>
+        <w:t>Dashboard</w:t>
+      </w:r>
+      <w:proofErr w:type="spellEnd"/>
+      <w:r>
+        <w:t xml:space="preserve"> o al Login.</w:t>
       </w:r>
     </w:p>
     <w:p/>
@@ -1145,7 +1473,15 @@
     </w:p>
     <w:p>
       <w:r>
-        <w:t xml:space="preserve">Actualizo mi archivo de DashboardPage.tsx, </w:t>
+        <w:t xml:space="preserve">Actualizo mi archivo de </w:t>
+      </w:r>
+      <w:proofErr w:type="spellStart"/>
+      <w:r>
+        <w:t>DashboardPage.tsx</w:t>
+      </w:r>
+      <w:proofErr w:type="spellEnd"/>
+      <w:r>
+        <w:t xml:space="preserve">, </w:t>
       </w:r>
       <w:r>
         <w:t>el botón que ya tenía</w:t>
@@ -1197,7 +1533,15 @@
         <w:t>Flujo Natural:</w:t>
       </w:r>
       <w:r>
-        <w:t xml:space="preserve"> El Admin ve quién está en el sistema primero. Si falta alguien, le da al botón "+" y se abre el registro.</w:t>
+        <w:t xml:space="preserve"> El </w:t>
+      </w:r>
+      <w:proofErr w:type="spellStart"/>
+      <w:r>
+        <w:t>Admin</w:t>
+      </w:r>
+      <w:proofErr w:type="spellEnd"/>
+      <w:r>
+        <w:t xml:space="preserve"> ve quién está en el sistema primero. Si falta alguien, le da al botón "+" y se abre el registro.</w:t>
       </w:r>
     </w:p>
     <w:p>
@@ -1233,7 +1577,23 @@
         <w:t>Privacidad:</w:t>
       </w:r>
       <w:r>
-        <w:t xml:space="preserve"> Solo el Admin (roleId 2) puede acceder a esta lista de personas.</w:t>
+        <w:t xml:space="preserve"> Solo el </w:t>
+      </w:r>
+      <w:proofErr w:type="spellStart"/>
+      <w:r>
+        <w:t>Admin</w:t>
+      </w:r>
+      <w:proofErr w:type="spellEnd"/>
+      <w:r>
+        <w:t xml:space="preserve"> (</w:t>
+      </w:r>
+      <w:proofErr w:type="spellStart"/>
+      <w:r>
+        <w:t>roleId</w:t>
+      </w:r>
+      <w:proofErr w:type="spellEnd"/>
+      <w:r>
+        <w:t xml:space="preserve"> 2) puede acceder a esta lista de personas.</w:t>
       </w:r>
     </w:p>
     <w:p/>
@@ -1254,7 +1614,15 @@
     </w:p>
     <w:p>
       <w:r>
-        <w:t>Ahora el Admin tiene dos "puntos de entrada" claros:</w:t>
+        <w:t xml:space="preserve">Ahora el </w:t>
+      </w:r>
+      <w:proofErr w:type="spellStart"/>
+      <w:r>
+        <w:t>Admin</w:t>
+      </w:r>
+      <w:proofErr w:type="spellEnd"/>
+      <w:r>
+        <w:t xml:space="preserve"> tiene dos "puntos de entrada" claros:</w:t>
       </w:r>
     </w:p>
     <w:p>
@@ -1272,7 +1640,23 @@
         <w:t>Gestionar Usuarios:</w:t>
       </w:r>
       <w:r>
-        <w:t xml:space="preserve"> Lo lleva a la nueva tabla de socios (/admin/users).</w:t>
+        <w:t xml:space="preserve"> Lo lleva a la nueva tabla de socios (/</w:t>
+      </w:r>
+      <w:proofErr w:type="spellStart"/>
+      <w:r>
+        <w:t>admin</w:t>
+      </w:r>
+      <w:proofErr w:type="spellEnd"/>
+      <w:r>
+        <w:t>/</w:t>
+      </w:r>
+      <w:proofErr w:type="spellStart"/>
+      <w:r>
+        <w:t>users</w:t>
+      </w:r>
+      <w:proofErr w:type="spellEnd"/>
+      <w:r>
+        <w:t>).</w:t>
       </w:r>
     </w:p>
     <w:p>
@@ -1290,7 +1674,31 @@
         <w:t>Configurar Pistas:</w:t>
       </w:r>
       <w:r>
-        <w:t xml:space="preserve"> Lo lleva a la gestión de las pistas de padel/tenis (/courts -&gt; AdminCourtsPage).</w:t>
+        <w:t xml:space="preserve"> Lo lleva a la gestión de las pistas de </w:t>
+      </w:r>
+      <w:proofErr w:type="spellStart"/>
+      <w:r>
+        <w:t>padel</w:t>
+      </w:r>
+      <w:proofErr w:type="spellEnd"/>
+      <w:r>
+        <w:t>/tenis (/</w:t>
+      </w:r>
+      <w:proofErr w:type="spellStart"/>
+      <w:r>
+        <w:t>courts</w:t>
+      </w:r>
+      <w:proofErr w:type="spellEnd"/>
+      <w:r>
+        <w:t xml:space="preserve"> -&gt; </w:t>
+      </w:r>
+      <w:proofErr w:type="spellStart"/>
+      <w:r>
+        <w:t>AdminCourtsPage</w:t>
+      </w:r>
+      <w:proofErr w:type="spellEnd"/>
+      <w:r>
+        <w:t>).</w:t>
       </w:r>
     </w:p>
     <w:p>
@@ -1321,9 +1729,11 @@
     <w:p/>
     <w:p/>
     <w:p>
+      <w:proofErr w:type="spellStart"/>
       <w:r>
         <w:t>RegisterPage.tsx</w:t>
       </w:r>
+      <w:proofErr w:type="spellEnd"/>
     </w:p>
     <w:p>
       <w:r>
@@ -1357,7 +1767,47 @@
     </w:p>
     <w:p>
       <w:r>
-        <w:t>El archivo RegisterPage.tsx debe estar en src/pages/RegisterPage.tsx (junto a LoginPage.tsx). Sigue siendo la página pública donde cualquier usuario nuevo se registra.</w:t>
+        <w:t xml:space="preserve">El archivo </w:t>
+      </w:r>
+      <w:proofErr w:type="spellStart"/>
+      <w:r>
+        <w:t>RegisterPage.tsx</w:t>
+      </w:r>
+      <w:proofErr w:type="spellEnd"/>
+      <w:r>
+        <w:t xml:space="preserve"> debe estar en </w:t>
+      </w:r>
+      <w:proofErr w:type="spellStart"/>
+      <w:r>
+        <w:t>src</w:t>
+      </w:r>
+      <w:proofErr w:type="spellEnd"/>
+      <w:r>
+        <w:t>/</w:t>
+      </w:r>
+      <w:proofErr w:type="spellStart"/>
+      <w:r>
+        <w:t>pages</w:t>
+      </w:r>
+      <w:proofErr w:type="spellEnd"/>
+      <w:r>
+        <w:t>/</w:t>
+      </w:r>
+      <w:proofErr w:type="spellStart"/>
+      <w:r>
+        <w:t>RegisterPage.tsx</w:t>
+      </w:r>
+      <w:proofErr w:type="spellEnd"/>
+      <w:r>
+        <w:t xml:space="preserve"> (junto a </w:t>
+      </w:r>
+      <w:proofErr w:type="spellStart"/>
+      <w:r>
+        <w:t>LoginPage.tsx</w:t>
+      </w:r>
+      <w:proofErr w:type="spellEnd"/>
+      <w:r>
+        <w:t>). Sigue siendo la página pública donde cualquier usuario nuevo se registra.</w:t>
       </w:r>
     </w:p>
     <w:p>
@@ -1406,7 +1856,15 @@
         <w:t>Para el Usuario Anónimo:</w:t>
       </w:r>
       <w:r>
-        <w:t xml:space="preserve"> Llega a la web, no tiene cuenta, ve un enlace que dice "¿No tienes cuenta? Regístrate" y va a /register.</w:t>
+        <w:t xml:space="preserve"> Llega a la web, no tiene cuenta, ve un enlace que dice "¿No tienes cuenta? Regístrate" y va a /</w:t>
+      </w:r>
+      <w:proofErr w:type="spellStart"/>
+      <w:r>
+        <w:t>register</w:t>
+      </w:r>
+      <w:proofErr w:type="spellEnd"/>
+      <w:r>
+        <w:t>.</w:t>
       </w:r>
     </w:p>
     <w:p>
@@ -1431,33 +1889,81 @@
           <w:b/>
           <w:bCs/>
         </w:rPr>
-        <w:t>¡también lo mandamos a /register!</w:t>
-      </w:r>
-    </w:p>
-    <w:p>
-      <w:pPr>
+        <w:t>¡también lo mandamos a /</w:t>
+      </w:r>
+      <w:proofErr w:type="spellStart"/>
+      <w:r>
         <w:rPr>
           <w:b/>
           <w:bCs/>
         </w:rPr>
-      </w:pPr>
+        <w:t>register</w:t>
+      </w:r>
+      <w:proofErr w:type="spellEnd"/>
       <w:r>
         <w:rPr>
           <w:b/>
           <w:bCs/>
         </w:rPr>
-        <w:t>3. El flujo de navegación (AppRouter)</w:t>
-      </w:r>
-    </w:p>
-    <w:p>
-      <w:r>
-        <w:t>Tu AppRouter.tsx ya lo gestiona así. Lo único que tienes que asegurar es que la ruta sea accesible.</w:t>
+        <w:t>!</w:t>
+      </w:r>
+    </w:p>
+    <w:p>
+      <w:pPr>
+        <w:rPr>
+          <w:b/>
+          <w:bCs/>
+        </w:rPr>
+      </w:pPr>
+      <w:r>
+        <w:rPr>
+          <w:b/>
+          <w:bCs/>
+        </w:rPr>
+        <w:t>3. El flujo de navegación (</w:t>
+      </w:r>
+      <w:proofErr w:type="spellStart"/>
+      <w:r>
+        <w:rPr>
+          <w:b/>
+          <w:bCs/>
+        </w:rPr>
+        <w:t>AppRouter</w:t>
+      </w:r>
+      <w:proofErr w:type="spellEnd"/>
+      <w:r>
+        <w:rPr>
+          <w:b/>
+          <w:bCs/>
+        </w:rPr>
+        <w:t>)</w:t>
+      </w:r>
+    </w:p>
+    <w:p>
+      <w:r>
+        <w:t xml:space="preserve">Tu </w:t>
+      </w:r>
+      <w:proofErr w:type="spellStart"/>
+      <w:r>
+        <w:t>AppRouter.tsx</w:t>
+      </w:r>
+      <w:proofErr w:type="spellEnd"/>
+      <w:r>
+        <w:t xml:space="preserve"> ya lo gestiona así. Lo único que tienes que asegurar es que la ruta sea accesible.</w:t>
       </w:r>
     </w:p>
     <w:p/>
     <w:p>
       <w:r>
-        <w:t>Ahora si entro desde Admin…</w:t>
+        <w:t xml:space="preserve">Ahora si entro desde </w:t>
+      </w:r>
+      <w:proofErr w:type="spellStart"/>
+      <w:r>
+        <w:t>Admin</w:t>
+      </w:r>
+      <w:proofErr w:type="spellEnd"/>
+      <w:r>
+        <w:t>…</w:t>
       </w:r>
     </w:p>
     <w:p>
@@ -1626,7 +2132,15 @@
         <w:t xml:space="preserve">la columna </w:t>
       </w:r>
       <w:r>
-        <w:t>apellidos en la tabla users, ya que sino la BBDD no estaría re</w:t>
+        <w:t xml:space="preserve">apellidos en la tabla </w:t>
+      </w:r>
+      <w:proofErr w:type="spellStart"/>
+      <w:r>
+        <w:t>users</w:t>
+      </w:r>
+      <w:proofErr w:type="spellEnd"/>
+      <w:r>
+        <w:t>, ya que sino la BBDD no estaría re</w:t>
       </w:r>
       <w:r>
         <w:t>cogiendo los datos que pide el formulario.</w:t>
@@ -1641,7 +2155,39 @@
           <w:b/>
           <w:bCs/>
         </w:rPr>
-        <w:t>el Frontend y el Backend deben hablar el mismo idioma</w:t>
+        <w:t xml:space="preserve">el </w:t>
+      </w:r>
+      <w:proofErr w:type="spellStart"/>
+      <w:r>
+        <w:rPr>
+          <w:b/>
+          <w:bCs/>
+        </w:rPr>
+        <w:t>Frontend</w:t>
+      </w:r>
+      <w:proofErr w:type="spellEnd"/>
+      <w:r>
+        <w:rPr>
+          <w:b/>
+          <w:bCs/>
+        </w:rPr>
+        <w:t xml:space="preserve"> y el </w:t>
+      </w:r>
+      <w:proofErr w:type="spellStart"/>
+      <w:r>
+        <w:rPr>
+          <w:b/>
+          <w:bCs/>
+        </w:rPr>
+        <w:t>Backend</w:t>
+      </w:r>
+      <w:proofErr w:type="spellEnd"/>
+      <w:r>
+        <w:rPr>
+          <w:b/>
+          <w:bCs/>
+        </w:rPr>
+        <w:t xml:space="preserve"> deben hablar el mismo idioma</w:t>
       </w:r>
       <w:r>
         <w:t>.</w:t>
@@ -1649,8 +2195,13 @@
     </w:p>
     <w:p>
       <w:r>
-        <w:t>Por lo que hay que hacer algunos últimos ajustes en el backend</w:t>
-      </w:r>
+        <w:t xml:space="preserve">Por lo que hay que hacer algunos últimos ajustes en el </w:t>
+      </w:r>
+      <w:proofErr w:type="spellStart"/>
+      <w:r>
+        <w:t>backend</w:t>
+      </w:r>
+      <w:proofErr w:type="spellEnd"/>
     </w:p>
     <w:p>
       <w:r>
@@ -1694,8 +2245,18 @@
     </w:p>
     <w:p>
       <w:r>
-        <w:t>Actualizamos el user.repository.ts</w:t>
-      </w:r>
+        <w:t xml:space="preserve">Actualizamos el </w:t>
+      </w:r>
+      <w:proofErr w:type="spellStart"/>
+      <w:proofErr w:type="gramStart"/>
+      <w:r>
+        <w:t>user.repository</w:t>
+      </w:r>
+      <w:proofErr w:type="gramEnd"/>
+      <w:r>
+        <w:t>.ts</w:t>
+      </w:r>
+      <w:proofErr w:type="spellEnd"/>
     </w:p>
     <w:p>
       <w:pPr>
@@ -1727,7 +2288,15 @@
         <w:t>En la definición</w:t>
       </w:r>
       <w:r>
-        <w:t>: Ahora createUser acepta apellidos como segundo argumento.</w:t>
+        <w:t xml:space="preserve">: Ahora </w:t>
+      </w:r>
+      <w:proofErr w:type="spellStart"/>
+      <w:r>
+        <w:t>createUser</w:t>
+      </w:r>
+      <w:proofErr w:type="spellEnd"/>
+      <w:r>
+        <w:t xml:space="preserve"> acepta apellidos como segundo argumento.</w:t>
       </w:r>
     </w:p>
     <w:p>
@@ -1807,11 +2376,18 @@
     </w:p>
     <w:p>
       <w:r>
-        <w:t>Actualizo el auth.controller</w:t>
-      </w:r>
+        <w:t xml:space="preserve">Actualizo el </w:t>
+      </w:r>
+      <w:proofErr w:type="spellStart"/>
+      <w:proofErr w:type="gramStart"/>
+      <w:r>
+        <w:t>auth.controller</w:t>
+      </w:r>
+      <w:proofErr w:type="gramEnd"/>
       <w:r>
         <w:t>.ts</w:t>
       </w:r>
+      <w:proofErr w:type="spellEnd"/>
     </w:p>
     <w:p>
       <w:pPr>
@@ -1825,8 +2401,17 @@
           <w:b/>
           <w:bCs/>
         </w:rPr>
-        <w:t>Todo listo en el "Circuito" del Backend</w:t>
-      </w:r>
+        <w:t xml:space="preserve">Todo listo en el "Circuito" del </w:t>
+      </w:r>
+      <w:proofErr w:type="spellStart"/>
+      <w:r>
+        <w:rPr>
+          <w:b/>
+          <w:bCs/>
+        </w:rPr>
+        <w:t>Backend</w:t>
+      </w:r>
+      <w:proofErr w:type="spellEnd"/>
     </w:p>
     <w:p>
       <w:r>
@@ -1841,6 +2426,7 @@
           <w:numId w:val="6"/>
         </w:numPr>
       </w:pPr>
+      <w:proofErr w:type="spellStart"/>
       <w:r>
         <w:rPr>
           <w:b/>
@@ -1848,6 +2434,7 @@
         </w:rPr>
         <w:t>Repository</w:t>
       </w:r>
+      <w:proofErr w:type="spellEnd"/>
       <w:r>
         <w:t>: Ya sabe cómo hacer el INSERT con apellidos.</w:t>
       </w:r>
@@ -1877,6 +2464,7 @@
           <w:numId w:val="6"/>
         </w:numPr>
       </w:pPr>
+      <w:proofErr w:type="spellStart"/>
       <w:r>
         <w:rPr>
           <w:b/>
@@ -1884,6 +2472,7 @@
         </w:rPr>
         <w:t>Controller</w:t>
       </w:r>
+      <w:proofErr w:type="spellEnd"/>
       <w:r>
         <w:t>: Ya recibe los apellidos desde la petición HTTP.</w:t>
       </w:r>
@@ -1893,8 +2482,13 @@
     <w:p/>
     <w:p>
       <w:r>
-        <w:t>Ahora ya cuando le damos a registar</w:t>
-      </w:r>
+        <w:t xml:space="preserve">Ahora ya cuando le damos a </w:t>
+      </w:r>
+      <w:proofErr w:type="spellStart"/>
+      <w:r>
+        <w:t>registar</w:t>
+      </w:r>
+      <w:proofErr w:type="spellEnd"/>
     </w:p>
     <w:p>
       <w:r>
@@ -1979,6 +2573,298 @@
         </w:drawing>
       </w:r>
     </w:p>
+    <w:p>
+      <w:r>
+        <w:drawing>
+          <wp:inline distT="0" distB="0" distL="0" distR="0" wp14:anchorId="7A84C042" wp14:editId="4D3E4910">
+            <wp:extent cx="5400040" cy="144145"/>
+            <wp:effectExtent l="0" t="0" r="0" b="8255"/>
+            <wp:docPr id="1343490034" name="Imagen 1"/>
+            <wp:cNvGraphicFramePr>
+              <a:graphicFrameLocks xmlns:a="http://schemas.openxmlformats.org/drawingml/2006/main" noChangeAspect="1"/>
+            </wp:cNvGraphicFramePr>
+            <a:graphic xmlns:a="http://schemas.openxmlformats.org/drawingml/2006/main">
+              <a:graphicData uri="http://schemas.openxmlformats.org/drawingml/2006/picture">
+                <pic:pic xmlns:pic="http://schemas.openxmlformats.org/drawingml/2006/picture">
+                  <pic:nvPicPr>
+                    <pic:cNvPr id="1343490034" name=""/>
+                    <pic:cNvPicPr/>
+                  </pic:nvPicPr>
+                  <pic:blipFill>
+                    <a:blip r:embed="rId35"/>
+                    <a:stretch>
+                      <a:fillRect/>
+                    </a:stretch>
+                  </pic:blipFill>
+                  <pic:spPr>
+                    <a:xfrm>
+                      <a:off x="0" y="0"/>
+                      <a:ext cx="5400040" cy="144145"/>
+                    </a:xfrm>
+                    <a:prstGeom prst="rect">
+                      <a:avLst/>
+                    </a:prstGeom>
+                  </pic:spPr>
+                </pic:pic>
+              </a:graphicData>
+            </a:graphic>
+          </wp:inline>
+        </w:drawing>
+      </w:r>
+    </w:p>
+    <w:p>
+      <w:r>
+        <w:t xml:space="preserve">Añadimos a </w:t>
+      </w:r>
+      <w:proofErr w:type="spellStart"/>
+      <w:r>
+        <w:t>git</w:t>
+      </w:r>
+      <w:proofErr w:type="spellEnd"/>
+    </w:p>
+    <w:p>
+      <w:r>
+        <w:lastRenderedPageBreak/>
+        <w:drawing>
+          <wp:inline distT="0" distB="0" distL="0" distR="0" wp14:anchorId="346D0D3C" wp14:editId="7B29B33A">
+            <wp:extent cx="5400040" cy="480695"/>
+            <wp:effectExtent l="0" t="0" r="0" b="0"/>
+            <wp:docPr id="609019757" name="Imagen 1"/>
+            <wp:cNvGraphicFramePr>
+              <a:graphicFrameLocks xmlns:a="http://schemas.openxmlformats.org/drawingml/2006/main" noChangeAspect="1"/>
+            </wp:cNvGraphicFramePr>
+            <a:graphic xmlns:a="http://schemas.openxmlformats.org/drawingml/2006/main">
+              <a:graphicData uri="http://schemas.openxmlformats.org/drawingml/2006/picture">
+                <pic:pic xmlns:pic="http://schemas.openxmlformats.org/drawingml/2006/picture">
+                  <pic:nvPicPr>
+                    <pic:cNvPr id="609019757" name=""/>
+                    <pic:cNvPicPr/>
+                  </pic:nvPicPr>
+                  <pic:blipFill>
+                    <a:blip r:embed="rId36"/>
+                    <a:stretch>
+                      <a:fillRect/>
+                    </a:stretch>
+                  </pic:blipFill>
+                  <pic:spPr>
+                    <a:xfrm>
+                      <a:off x="0" y="0"/>
+                      <a:ext cx="5400040" cy="480695"/>
+                    </a:xfrm>
+                    <a:prstGeom prst="rect">
+                      <a:avLst/>
+                    </a:prstGeom>
+                  </pic:spPr>
+                </pic:pic>
+              </a:graphicData>
+            </a:graphic>
+          </wp:inline>
+        </w:drawing>
+      </w:r>
+    </w:p>
+    <w:p>
+      <w:r>
+        <w:t xml:space="preserve">Añadimos el </w:t>
+      </w:r>
+      <w:proofErr w:type="spellStart"/>
+      <w:r>
+        <w:t>commit</w:t>
+      </w:r>
+      <w:proofErr w:type="spellEnd"/>
+    </w:p>
+    <w:p>
+      <w:r>
+        <w:drawing>
+          <wp:inline distT="0" distB="0" distL="0" distR="0" wp14:anchorId="52C5416D" wp14:editId="2C525E90">
+            <wp:extent cx="5400040" cy="1048385"/>
+            <wp:effectExtent l="0" t="0" r="0" b="0"/>
+            <wp:docPr id="794579438" name="Imagen 1" descr="Captura de pantalla de un celular&#10;&#10;El contenido generado por IA puede ser incorrecto."/>
+            <wp:cNvGraphicFramePr>
+              <a:graphicFrameLocks xmlns:a="http://schemas.openxmlformats.org/drawingml/2006/main" noChangeAspect="1"/>
+            </wp:cNvGraphicFramePr>
+            <a:graphic xmlns:a="http://schemas.openxmlformats.org/drawingml/2006/main">
+              <a:graphicData uri="http://schemas.openxmlformats.org/drawingml/2006/picture">
+                <pic:pic xmlns:pic="http://schemas.openxmlformats.org/drawingml/2006/picture">
+                  <pic:nvPicPr>
+                    <pic:cNvPr id="794579438" name="Imagen 1" descr="Captura de pantalla de un celular&#10;&#10;El contenido generado por IA puede ser incorrecto."/>
+                    <pic:cNvPicPr/>
+                  </pic:nvPicPr>
+                  <pic:blipFill>
+                    <a:blip r:embed="rId37"/>
+                    <a:stretch>
+                      <a:fillRect/>
+                    </a:stretch>
+                  </pic:blipFill>
+                  <pic:spPr>
+                    <a:xfrm>
+                      <a:off x="0" y="0"/>
+                      <a:ext cx="5400040" cy="1048385"/>
+                    </a:xfrm>
+                    <a:prstGeom prst="rect">
+                      <a:avLst/>
+                    </a:prstGeom>
+                  </pic:spPr>
+                </pic:pic>
+              </a:graphicData>
+            </a:graphic>
+          </wp:inline>
+        </w:drawing>
+      </w:r>
+    </w:p>
+    <w:p>
+      <w:r>
+        <w:t xml:space="preserve">Se </w:t>
+      </w:r>
+      <w:r>
+        <w:t>a</w:t>
+      </w:r>
+      <w:r>
+        <w:t>ñade todo a la rama principal</w:t>
+      </w:r>
+    </w:p>
+    <w:p>
+      <w:r>
+        <w:drawing>
+          <wp:inline distT="0" distB="0" distL="0" distR="0" wp14:anchorId="7914D9AD" wp14:editId="0A1BE520">
+            <wp:extent cx="5400040" cy="164465"/>
+            <wp:effectExtent l="0" t="0" r="0" b="6985"/>
+            <wp:docPr id="936228234" name="Imagen 1"/>
+            <wp:cNvGraphicFramePr>
+              <a:graphicFrameLocks xmlns:a="http://schemas.openxmlformats.org/drawingml/2006/main" noChangeAspect="1"/>
+            </wp:cNvGraphicFramePr>
+            <a:graphic xmlns:a="http://schemas.openxmlformats.org/drawingml/2006/main">
+              <a:graphicData uri="http://schemas.openxmlformats.org/drawingml/2006/picture">
+                <pic:pic xmlns:pic="http://schemas.openxmlformats.org/drawingml/2006/picture">
+                  <pic:nvPicPr>
+                    <pic:cNvPr id="936228234" name=""/>
+                    <pic:cNvPicPr/>
+                  </pic:nvPicPr>
+                  <pic:blipFill>
+                    <a:blip r:embed="rId38"/>
+                    <a:stretch>
+                      <a:fillRect/>
+                    </a:stretch>
+                  </pic:blipFill>
+                  <pic:spPr>
+                    <a:xfrm>
+                      <a:off x="0" y="0"/>
+                      <a:ext cx="5400040" cy="164465"/>
+                    </a:xfrm>
+                    <a:prstGeom prst="rect">
+                      <a:avLst/>
+                    </a:prstGeom>
+                  </pic:spPr>
+                </pic:pic>
+              </a:graphicData>
+            </a:graphic>
+          </wp:inline>
+        </w:drawing>
+      </w:r>
+    </w:p>
+    <w:p>
+      <w:r>
+        <w:t xml:space="preserve">Añadimos a </w:t>
+      </w:r>
+      <w:proofErr w:type="spellStart"/>
+      <w:r>
+        <w:t>git</w:t>
+      </w:r>
+      <w:proofErr w:type="spellEnd"/>
+    </w:p>
+    <w:p>
+      <w:r>
+        <w:drawing>
+          <wp:inline distT="0" distB="0" distL="0" distR="0" wp14:anchorId="4F384079" wp14:editId="310C4CAD">
+            <wp:extent cx="5400040" cy="248285"/>
+            <wp:effectExtent l="0" t="0" r="0" b="0"/>
+            <wp:docPr id="1991349979" name="Imagen 1"/>
+            <wp:cNvGraphicFramePr>
+              <a:graphicFrameLocks xmlns:a="http://schemas.openxmlformats.org/drawingml/2006/main" noChangeAspect="1"/>
+            </wp:cNvGraphicFramePr>
+            <a:graphic xmlns:a="http://schemas.openxmlformats.org/drawingml/2006/main">
+              <a:graphicData uri="http://schemas.openxmlformats.org/drawingml/2006/picture">
+                <pic:pic xmlns:pic="http://schemas.openxmlformats.org/drawingml/2006/picture">
+                  <pic:nvPicPr>
+                    <pic:cNvPr id="1991349979" name=""/>
+                    <pic:cNvPicPr/>
+                  </pic:nvPicPr>
+                  <pic:blipFill>
+                    <a:blip r:embed="rId39"/>
+                    <a:stretch>
+                      <a:fillRect/>
+                    </a:stretch>
+                  </pic:blipFill>
+                  <pic:spPr>
+                    <a:xfrm>
+                      <a:off x="0" y="0"/>
+                      <a:ext cx="5400040" cy="248285"/>
+                    </a:xfrm>
+                    <a:prstGeom prst="rect">
+                      <a:avLst/>
+                    </a:prstGeom>
+                  </pic:spPr>
+                </pic:pic>
+              </a:graphicData>
+            </a:graphic>
+          </wp:inline>
+        </w:drawing>
+      </w:r>
+    </w:p>
+    <w:p>
+      <w:r>
+        <w:t xml:space="preserve">Añadimos el </w:t>
+      </w:r>
+      <w:proofErr w:type="spellStart"/>
+      <w:r>
+        <w:t>commit</w:t>
+      </w:r>
+      <w:proofErr w:type="spellEnd"/>
+    </w:p>
+    <w:p>
+      <w:r>
+        <w:drawing>
+          <wp:inline distT="0" distB="0" distL="0" distR="0" wp14:anchorId="0346C283" wp14:editId="3094920D">
+            <wp:extent cx="5400040" cy="1028065"/>
+            <wp:effectExtent l="0" t="0" r="0" b="635"/>
+            <wp:docPr id="1037313929" name="Imagen 1" descr="Texto&#10;&#10;El contenido generado por IA puede ser incorrecto."/>
+            <wp:cNvGraphicFramePr>
+              <a:graphicFrameLocks xmlns:a="http://schemas.openxmlformats.org/drawingml/2006/main" noChangeAspect="1"/>
+            </wp:cNvGraphicFramePr>
+            <a:graphic xmlns:a="http://schemas.openxmlformats.org/drawingml/2006/main">
+              <a:graphicData uri="http://schemas.openxmlformats.org/drawingml/2006/picture">
+                <pic:pic xmlns:pic="http://schemas.openxmlformats.org/drawingml/2006/picture">
+                  <pic:nvPicPr>
+                    <pic:cNvPr id="1037313929" name="Imagen 1" descr="Texto&#10;&#10;El contenido generado por IA puede ser incorrecto."/>
+                    <pic:cNvPicPr/>
+                  </pic:nvPicPr>
+                  <pic:blipFill>
+                    <a:blip r:embed="rId40"/>
+                    <a:stretch>
+                      <a:fillRect/>
+                    </a:stretch>
+                  </pic:blipFill>
+                  <pic:spPr>
+                    <a:xfrm>
+                      <a:off x="0" y="0"/>
+                      <a:ext cx="5400040" cy="1028065"/>
+                    </a:xfrm>
+                    <a:prstGeom prst="rect">
+                      <a:avLst/>
+                    </a:prstGeom>
+                  </pic:spPr>
+                </pic:pic>
+              </a:graphicData>
+            </a:graphic>
+          </wp:inline>
+        </w:drawing>
+      </w:r>
+    </w:p>
+    <w:p>
+      <w:r>
+        <w:t>Se añade todo a la rama principal</w:t>
+      </w:r>
+    </w:p>
+    <w:p/>
     <w:sectPr>
       <w:pgSz w:w="11906" w:h="16838"/>
       <w:pgMar w:top="1417" w:right="1701" w:bottom="1417" w:left="1701" w:header="708" w:footer="708" w:gutter="0"/>

</xml_diff>